<commit_message>
Updated Corpus for reports of each software repository used
</commit_message>
<xml_diff>
--- a/Assignment-3/Corpus Details/Corpus Cordova.docx
+++ b/Assignment-3/Corpus Details/Corpus Cordova.docx
@@ -9,6 +9,11 @@
       <w:r>
         <w:t>Corpus</w:t>
       </w:r>
+      <w:r>
+        <w:t xml:space="preserve"> Details</w:t>
+      </w:r>
+      <w:bookmarkStart w:id="0" w:name="_GoBack"/>
+      <w:bookmarkEnd w:id="0"/>
     </w:p>
     <w:p>
       <w:pPr>
@@ -135,11 +140,6 @@
       </w:r>
     </w:p>
     <w:p>
-      <w:pPr>
-        <w:rPr>
-          <w:rFonts w:hint="eastAsia"/>
-        </w:rPr>
-      </w:pPr>
       <w:r>
         <w:rPr>
           <w:rFonts w:hint="eastAsia"/>
@@ -246,11 +246,6 @@
       </w:r>
     </w:p>
     <w:p>
-      <w:pPr>
-        <w:rPr>
-          <w:rFonts w:hint="eastAsia"/>
-        </w:rPr>
-      </w:pPr>
       <w:r>
         <w:rPr>
           <w:rFonts w:hint="eastAsia"/>
@@ -3365,11 +3360,6 @@
       </w:r>
     </w:p>
     <w:p>
-      <w:pPr>
-        <w:rPr>
-          <w:rFonts w:hint="eastAsia"/>
-        </w:rPr>
-      </w:pPr>
       <w:r>
         <w:rPr>
           <w:rFonts w:hint="eastAsia"/>
@@ -3402,11 +3392,6 @@
       </w:r>
     </w:p>
     <w:p>
-      <w:pPr>
-        <w:rPr>
-          <w:rFonts w:hint="eastAsia"/>
-        </w:rPr>
-      </w:pPr>
       <w:r>
         <w:rPr>
           <w:rFonts w:hint="eastAsia"/>
@@ -3427,11 +3412,6 @@
       </w:r>
     </w:p>
     <w:p>
-      <w:pPr>
-        <w:rPr>
-          <w:rFonts w:hint="eastAsia"/>
-        </w:rPr>
-      </w:pPr>
       <w:r>
         <w:rPr>
           <w:rFonts w:hint="eastAsia"/>
@@ -6489,8 +6469,6 @@
       <w:r>
         <w:t>Title and Description</w:t>
       </w:r>
-      <w:bookmarkStart w:id="0" w:name="_GoBack"/>
-      <w:bookmarkEnd w:id="0"/>
     </w:p>
     <w:p>
       <w:r>
@@ -7780,11 +7758,6 @@
       </w:r>
     </w:p>
     <w:p>
-      <w:pPr>
-        <w:rPr>
-          <w:rFonts w:hint="eastAsia"/>
-        </w:rPr>
-      </w:pPr>
       <w:r>
         <w:rPr>
           <w:rFonts w:hint="eastAsia"/>
@@ -8458,11 +8431,6 @@
       </w:r>
     </w:p>
     <w:p>
-      <w:pPr>
-        <w:rPr>
-          <w:rFonts w:hint="eastAsia"/>
-        </w:rPr>
-      </w:pPr>
       <w:r>
         <w:rPr>
           <w:rFonts w:hint="eastAsia"/>
@@ -9637,11 +9605,6 @@
       </w:r>
     </w:p>
     <w:p>
-      <w:pPr>
-        <w:rPr>
-          <w:rFonts w:hint="eastAsia"/>
-        </w:rPr>
-      </w:pPr>
       <w:r>
         <w:rPr>
           <w:rFonts w:hint="eastAsia"/>
@@ -9674,11 +9637,6 @@
       </w:r>
     </w:p>
     <w:p>
-      <w:pPr>
-        <w:rPr>
-          <w:rFonts w:hint="eastAsia"/>
-        </w:rPr>
-      </w:pPr>
       <w:r>
         <w:rPr>
           <w:rFonts w:hint="eastAsia"/>
@@ -9699,11 +9657,6 @@
       </w:r>
     </w:p>
     <w:p>
-      <w:pPr>
-        <w:rPr>
-          <w:rFonts w:hint="eastAsia"/>
-        </w:rPr>
-      </w:pPr>
       <w:r>
         <w:rPr>
           <w:rFonts w:hint="eastAsia"/>

</xml_diff>